<commit_message>
Reward change leads problem
</commit_message>
<xml_diff>
--- a/ExperimentResult.docx
+++ b/ExperimentResult.docx
@@ -1,10 +1,33 @@
 
 <file path=word/document.xml><?xml version="1.0" encoding="utf-8"?>
-<w:document xmlns:wpc="http://schemas.microsoft.com/office/word/2010/wordprocessingCanvas" xmlns:cx="http://schemas.microsoft.com/office/drawing/2014/chartex" xmlns:cx1="http://schemas.microsoft.com/office/drawing/2015/9/8/chartex" xmlns:cx2="http://schemas.microsoft.com/office/drawing/2015/10/21/chartex" xmlns:cx3="http://schemas.microsoft.com/office/drawing/2016/5/9/chartex" xmlns:cx4="http://schemas.microsoft.com/office/drawing/2016/5/10/chartex" xmlns:cx5="http://schemas.microsoft.com/office/drawing/2016/5/11/chartex" xmlns:cx6="http://schemas.microsoft.com/office/drawing/2016/5/12/chartex" xmlns:cx7="http://schemas.microsoft.com/office/drawing/2016/5/13/chartex" xmlns:cx8="http://schemas.microsoft.com/office/drawing/2016/5/14/chartex" xmlns:mc="http://schemas.openxmlformats.org/markup-compatibility/2006" xmlns:aink="http://schemas.microsoft.com/office/drawing/2016/ink" xmlns:am3d="http://schemas.microsoft.com/office/drawing/2017/model3d" xmlns:o="urn:schemas-microsoft-com:office:office" xmlns:oel="http://schemas.microsoft.com/office/2019/extlst" xmlns:r="http://schemas.openxmlformats.org/officeDocument/2006/relationships" xmlns:m="http://schemas.openxmlformats.org/officeDocument/2006/math" xmlns:v="urn:schemas-microsoft-com:vml" xmlns:wp14="http://schemas.microsoft.com/office/word/2010/wordprocessingDrawing" xmlns:wp="http://schemas.openxmlformats.org/drawingml/2006/wordprocessingDrawing" xmlns:w10="urn:schemas-microsoft-com:office:word" xmlns:w="http://schemas.openxmlformats.org/wordprocessingml/2006/main" xmlns:w14="http://schemas.microsoft.com/office/word/2010/wordml" xmlns:w15="http://schemas.microsoft.com/office/word/2012/wordml" xmlns:w16cex="http://schemas.microsoft.com/office/word/2018/wordml/cex" xmlns:w16cid="http://schemas.microsoft.com/office/word/2016/wordml/cid" xmlns:w16="http://schemas.microsoft.com/office/word/2018/wordml" xmlns:w16sdtdh="http://schemas.microsoft.com/office/word/2020/wordml/sdtdatahash" xmlns:w16se="http://schemas.microsoft.com/office/word/2015/wordml/symex" xmlns:wpg="http://schemas.microsoft.com/office/word/2010/wordprocessingGroup" xmlns:wpi="http://schemas.microsoft.com/office/word/2010/wordprocessingInk" xmlns:wne="http://schemas.microsoft.com/office/word/2006/wordml" xmlns:wps="http://schemas.microsoft.com/office/word/2010/wordprocessingShape" mc:Ignorable="w14 w15 w16se w16cid w16 w16cex w16sdtdh wp14">
+<w:document xmlns:wpc="http://schemas.microsoft.com/office/word/2010/wordprocessingCanvas" xmlns:cx="http://schemas.microsoft.com/office/drawing/2014/chartex" xmlns:cx1="http://schemas.microsoft.com/office/drawing/2015/9/8/chartex" xmlns:cx2="http://schemas.microsoft.com/office/drawing/2015/10/21/chartex" xmlns:cx3="http://schemas.microsoft.com/office/drawing/2016/5/9/chartex" xmlns:cx4="http://schemas.microsoft.com/office/drawing/2016/5/10/chartex" xmlns:cx5="http://schemas.microsoft.com/office/drawing/2016/5/11/chartex" xmlns:cx6="http://schemas.microsoft.com/office/drawing/2016/5/12/chartex" xmlns:cx7="http://schemas.microsoft.com/office/drawing/2016/5/13/chartex" xmlns:cx8="http://schemas.microsoft.com/office/drawing/2016/5/14/chartex" xmlns:mc="http://schemas.openxmlformats.org/markup-compatibility/2006" xmlns:aink="http://schemas.microsoft.com/office/drawing/2016/ink" xmlns:am3d="http://schemas.microsoft.com/office/drawing/2017/model3d" xmlns:o="urn:schemas-microsoft-com:office:office" xmlns:r="http://schemas.openxmlformats.org/officeDocument/2006/relationships" xmlns:m="http://schemas.openxmlformats.org/officeDocument/2006/math" xmlns:v="urn:schemas-microsoft-com:vml" xmlns:wp14="http://schemas.microsoft.com/office/word/2010/wordprocessingDrawing" xmlns:wp="http://schemas.openxmlformats.org/drawingml/2006/wordprocessingDrawing" xmlns:w10="urn:schemas-microsoft-com:office:word" xmlns:w="http://schemas.openxmlformats.org/wordprocessingml/2006/main" xmlns:w14="http://schemas.microsoft.com/office/word/2010/wordml" xmlns:w15="http://schemas.microsoft.com/office/word/2012/wordml" xmlns:w16cex="http://schemas.microsoft.com/office/word/2018/wordml/cex" xmlns:w16cid="http://schemas.microsoft.com/office/word/2016/wordml/cid" xmlns:w16="http://schemas.microsoft.com/office/word/2018/wordml" xmlns:w16sdtdh="http://schemas.microsoft.com/office/word/2020/wordml/sdtdatahash" xmlns:w16se="http://schemas.microsoft.com/office/word/2015/wordml/symex" xmlns:wpg="http://schemas.microsoft.com/office/word/2010/wordprocessingGroup" xmlns:wpi="http://schemas.microsoft.com/office/word/2010/wordprocessingInk" xmlns:wne="http://schemas.microsoft.com/office/word/2006/wordml" xmlns:wps="http://schemas.microsoft.com/office/word/2010/wordprocessingShape" mc:Ignorable="w14 w15 w16se w16cid w16 w16cex w16sdtdh wp14">
   <w:body>
     <w:p>
       <w:r>
-        <w:t>Attacker 1’s value: 0.4061</w:t>
+        <w:t>Attacker 1’s value</w:t>
+      </w:r>
+      <w:r>
+        <w:t xml:space="preserve"> </w:t>
+      </w:r>
+      <w:r>
+        <w:rPr>
+          <w:rFonts w:hint="eastAsia"/>
+        </w:rPr>
+        <w:t>under</w:t>
+      </w:r>
+      <w:r>
+        <w:t xml:space="preserve"> worst case sensor placement</w:t>
+      </w:r>
+      <w:r>
+        <w:t>: 0.</w:t>
+      </w:r>
+      <w:r>
+        <w:t>5387</w:t>
+      </w:r>
+    </w:p>
+    <w:p>
+      <w:r>
+        <w:t>Attacker 1’s value under optimal sensor placement: 0.4724</w:t>
       </w:r>
     </w:p>
     <w:p>
@@ -15,7 +38,30 @@
         <w:t>A</w:t>
       </w:r>
       <w:r>
-        <w:t>ttacker 2’s value: 0.4001</w:t>
+        <w:t>ttacker 2’s value</w:t>
+      </w:r>
+      <w:r>
+        <w:t xml:space="preserve"> </w:t>
+      </w:r>
+      <w:r>
+        <w:rPr>
+          <w:rFonts w:hint="eastAsia"/>
+        </w:rPr>
+        <w:t>under</w:t>
+      </w:r>
+      <w:r>
+        <w:t xml:space="preserve"> worst case sensor placement</w:t>
+      </w:r>
+      <w:r>
+        <w:t>: 0.</w:t>
+      </w:r>
+      <w:r>
+        <w:t>4835</w:t>
+      </w:r>
+    </w:p>
+    <w:p>
+      <w:r>
+        <w:t>Attacker 2’s value under optimal sensor placement: 0.4172</w:t>
       </w:r>
     </w:p>
     <w:p>
@@ -48,7 +94,10 @@
         <w:t>R</w:t>
       </w:r>
       <w:r>
-        <w:t>egret against attacker 2: 0.0391</w:t>
+        <w:t>egret against attacker 2: 0.0</w:t>
+      </w:r>
+      <w:r>
+        <w:t>663</w:t>
       </w:r>
     </w:p>
     <w:p>
@@ -61,6 +110,9 @@
       <w:r>
         <w:t xml:space="preserve">sing sensor placement 1 against attacker 2: </w:t>
       </w:r>
+      <w:r>
+        <w:t>0.5310</w:t>
+      </w:r>
     </w:p>
     <w:p>
       <w:r>
@@ -72,8 +124,10 @@
       <w:r>
         <w:t xml:space="preserve">sing sensor placement 2 against attacker 1: </w:t>
       </w:r>
+      <w:r>
+        <w:t>0.5392</w:t>
+      </w:r>
     </w:p>
-    <w:p/>
     <w:sectPr>
       <w:pgSz w:w="11906" w:h="16838"/>
       <w:pgMar w:top="1440" w:right="1800" w:bottom="1440" w:left="1800" w:header="851" w:footer="992" w:gutter="0"/>
@@ -476,7 +530,7 @@
     <w:lsdException w:name="Unresolved Mention" w:semiHidden="1" w:unhideWhenUsed="1"/>
     <w:lsdException w:name="Smart Link" w:semiHidden="1" w:unhideWhenUsed="1"/>
   </w:latentStyles>
-  <w:style w:type="paragraph" w:default="1" w:styleId="a">
+  <w:style w:type="paragraph" w:default="1" w:styleId="Normal">
     <w:name w:val="Normal"/>
     <w:qFormat/>
     <w:pPr>
@@ -484,13 +538,13 @@
       <w:jc w:val="both"/>
     </w:pPr>
   </w:style>
-  <w:style w:type="character" w:default="1" w:styleId="a0">
+  <w:style w:type="character" w:default="1" w:styleId="DefaultParagraphFont">
     <w:name w:val="Default Paragraph Font"/>
     <w:uiPriority w:val="1"/>
     <w:semiHidden/>
     <w:unhideWhenUsed/>
   </w:style>
-  <w:style w:type="table" w:default="1" w:styleId="a1">
+  <w:style w:type="table" w:default="1" w:styleId="TableNormal">
     <w:name w:val="Normal Table"/>
     <w:uiPriority w:val="99"/>
     <w:semiHidden/>
@@ -505,7 +559,7 @@
       </w:tblCellMar>
     </w:tblPr>
   </w:style>
-  <w:style w:type="numbering" w:default="1" w:styleId="a2">
+  <w:style w:type="numbering" w:default="1" w:styleId="NoList">
     <w:name w:val="No List"/>
     <w:uiPriority w:val="99"/>
     <w:semiHidden/>

</xml_diff>